<commit_message>
Fix some grammar bugs
</commit_message>
<xml_diff>
--- a/C# Game Designv0.3.docx
+++ b/C# Game Designv0.3.docx
@@ -180,7 +180,16 @@
           <w:sz w:val="24"/>
           <w14:ligatures w14:val="none"/>
         </w:rPr>
-        <w:t>，而学会因其“偷览禁书”之罪，拒绝派人进入地牢救援</w:t>
+        <w:t>。</w:t>
+      </w:r>
+      <w:r>
+        <w:rPr>
+          <w:rFonts w:ascii="圆体-简" w:eastAsia="圆体-简" w:hAnsi="圆体-简" w:cs="宋体" w:hint="eastAsia"/>
+          <w:kern w:val="0"/>
+          <w:sz w:val="24"/>
+          <w14:ligatures w14:val="none"/>
+        </w:rPr>
+        <w:t>而学会因其“偷览禁书”之罪，拒绝派人进入地牢救援</w:t>
       </w:r>
       <w:r>
         <w:rPr>
@@ -243,43 +252,7 @@
           <w:sz w:val="24"/>
           <w14:ligatures w14:val="none"/>
         </w:rPr>
-        <w:t>“</w:t>
-      </w:r>
-      <w:r>
-        <w:rPr>
-          <w:rFonts w:ascii="圆体-简" w:eastAsia="圆体-简" w:hAnsi="圆体-简" w:cs="宋体" w:hint="eastAsia"/>
-          <w:kern w:val="0"/>
-          <w:sz w:val="24"/>
-          <w14:ligatures w14:val="none"/>
-        </w:rPr>
-        <w:t>蚀</w:t>
-      </w:r>
-      <w:r>
-        <w:rPr>
-          <w:rFonts w:ascii="圆体-简" w:eastAsia="圆体-简" w:hAnsi="圆体-简" w:cs="宋体" w:hint="eastAsia"/>
-          <w:kern w:val="0"/>
-          <w:sz w:val="24"/>
-          <w14:ligatures w14:val="none"/>
-        </w:rPr>
-        <w:t>魔</w:t>
-      </w:r>
-      <w:r>
-        <w:rPr>
-          <w:rFonts w:ascii="圆体-简" w:eastAsia="圆体-简" w:hAnsi="圆体-简" w:cs="宋体" w:hint="eastAsia"/>
-          <w:kern w:val="0"/>
-          <w:sz w:val="24"/>
-          <w14:ligatures w14:val="none"/>
-        </w:rPr>
-        <w:t>兽·饕餮</w:t>
-      </w:r>
-      <w:r>
-        <w:rPr>
-          <w:rFonts w:ascii="圆体-简" w:eastAsia="圆体-简" w:hAnsi="圆体-简" w:cs="宋体" w:hint="eastAsia"/>
-          <w:kern w:val="0"/>
-          <w:sz w:val="24"/>
-          <w14:ligatures w14:val="none"/>
-        </w:rPr>
-        <w:t>”</w:t>
+        <w:t>“蚀魔兽·饕餮”</w:t>
       </w:r>
       <w:r>
         <w:rPr>
@@ -455,7 +428,7 @@
         <w:spacing w:before="100" w:beforeAutospacing="1" w:after="100" w:afterAutospacing="1"/>
         <w:jc w:val="left"/>
         <w:rPr>
-          <w:rFonts w:ascii="圆体-简" w:eastAsia="圆体-简" w:hAnsi="圆体-简" w:cs="宋体" w:hint="eastAsia"/>
+          <w:rFonts w:ascii="圆体-简" w:eastAsia="圆体-简" w:hAnsi="圆体-简" w:cs="宋体"/>
           <w:kern w:val="0"/>
           <w:sz w:val="24"/>
           <w14:ligatures w14:val="none"/>
@@ -495,7 +468,43 @@
           <w:sz w:val="24"/>
           <w14:ligatures w14:val="none"/>
         </w:rPr>
-        <w:t>，成为高级绘卷师，并实现梦</w:t>
+        <w:t>，成为</w:t>
+      </w:r>
+      <w:r>
+        <w:rPr>
+          <w:rFonts w:ascii="圆体-简" w:eastAsia="圆体-简" w:hAnsi="圆体-简" w:cs="宋体" w:hint="eastAsia"/>
+          <w:kern w:val="0"/>
+          <w:sz w:val="24"/>
+          <w14:ligatures w14:val="none"/>
+        </w:rPr>
+        <w:t>卓越</w:t>
+      </w:r>
+      <w:r>
+        <w:rPr>
+          <w:rFonts w:ascii="圆体-简" w:eastAsia="圆体-简" w:hAnsi="圆体-简" w:cs="宋体" w:hint="eastAsia"/>
+          <w:kern w:val="0"/>
+          <w:sz w:val="24"/>
+          <w14:ligatures w14:val="none"/>
+        </w:rPr>
+        <w:t>绘卷师，并</w:t>
+      </w:r>
+      <w:r>
+        <w:rPr>
+          <w:rFonts w:ascii="圆体-简" w:eastAsia="圆体-简" w:hAnsi="圆体-简" w:cs="宋体" w:hint="eastAsia"/>
+          <w:kern w:val="0"/>
+          <w:sz w:val="24"/>
+          <w14:ligatures w14:val="none"/>
+        </w:rPr>
+        <w:t>突破其</w:t>
+      </w:r>
+      <w:r>
+        <w:rPr>
+          <w:rFonts w:ascii="圆体-简" w:eastAsia="圆体-简" w:hAnsi="圆体-简" w:cs="宋体" w:hint="eastAsia"/>
+          <w:kern w:val="0"/>
+          <w:sz w:val="24"/>
+          <w14:ligatures w14:val="none"/>
+        </w:rPr>
+        <w:t>梦</w:t>
       </w:r>
       <w:r>
         <w:rPr>
@@ -513,7 +522,25 @@
           <w:sz w:val="24"/>
           <w14:ligatures w14:val="none"/>
         </w:rPr>
-        <w:t>取得学会的认可和地位。</w:t>
+        <w:t>不再是</w:t>
+      </w:r>
+      <w:r>
+        <w:rPr>
+          <w:rFonts w:ascii="圆体-简" w:eastAsia="圆体-简" w:hAnsi="圆体-简" w:cs="宋体" w:hint="eastAsia"/>
+          <w:kern w:val="0"/>
+          <w:sz w:val="24"/>
+          <w14:ligatures w14:val="none"/>
+        </w:rPr>
+        <w:t>取得学会的认可和地位</w:t>
+      </w:r>
+      <w:r>
+        <w:rPr>
+          <w:rFonts w:ascii="圆体-简" w:eastAsia="圆体-简" w:hAnsi="圆体-简" w:cs="宋体" w:hint="eastAsia"/>
+          <w:kern w:val="0"/>
+          <w:sz w:val="24"/>
+          <w14:ligatures w14:val="none"/>
+        </w:rPr>
+        <w:t>，而是挑战学会的权威和古老法则。</w:t>
       </w:r>
     </w:p>
     <w:p>
@@ -564,6 +591,7 @@
           <w:sz w:val="24"/>
           <w14:ligatures w14:val="none"/>
         </w:rPr>
+        <w:lastRenderedPageBreak/>
         <w:t>玩家</w:t>
       </w:r>
     </w:p>
@@ -590,7 +618,6 @@
           <w:sz w:val="24"/>
           <w14:ligatures w14:val="none"/>
         </w:rPr>
-        <w:lastRenderedPageBreak/>
         <w:t>控制方式：使用 WASD 键进行移动， Shift 键实现翻滚</w:t>
       </w:r>
       <w:r>
@@ -1229,7 +1256,7 @@
         <w:spacing w:before="100" w:beforeAutospacing="1" w:after="100" w:afterAutospacing="1"/>
         <w:jc w:val="left"/>
         <w:rPr>
-          <w:rFonts w:ascii="圆体-简" w:eastAsia="圆体-简" w:hAnsi="圆体-简" w:cs="宋体" w:hint="eastAsia"/>
+          <w:rFonts w:ascii="圆体-简" w:eastAsia="圆体-简" w:hAnsi="圆体-简" w:cs="宋体"/>
           <w:kern w:val="0"/>
           <w:sz w:val="24"/>
           <w14:ligatures w14:val="none"/>
@@ -2157,7 +2184,7 @@
         <w:spacing w:before="100" w:beforeAutospacing="1" w:after="100" w:afterAutospacing="1"/>
         <w:jc w:val="left"/>
         <w:rPr>
-          <w:rFonts w:ascii="圆体-简" w:eastAsia="圆体-简" w:hAnsi="圆体-简" w:cs="宋体" w:hint="eastAsia"/>
+          <w:rFonts w:ascii="圆体-简" w:eastAsia="圆体-简" w:hAnsi="圆体-简" w:cs="宋体"/>
           <w:kern w:val="0"/>
           <w:sz w:val="24"/>
           <w14:ligatures w14:val="none"/>
@@ -2479,7 +2506,7 @@
           <w:sz w:val="24"/>
         </w:rPr>
         <w:pict w14:anchorId="06CD43E0">
-          <v:rect id="_x0000_i1025" alt="" style="width:193.95pt;height:.05pt;mso-width-percent:0;mso-height-percent:0;mso-width-percent:0;mso-height-percent:0" o:hrpct="467" o:hralign="center" o:hrstd="t" o:hr="t" fillcolor="#a0a0a0" stroked="f"/>
+          <v:rect id="_x0000_i1025" alt="" style="width:160.3pt;height:.05pt;mso-width-percent:0;mso-height-percent:0;mso-width-percent:0;mso-height-percent:0" o:hrpct="386" o:hralign="center" o:hrstd="t" o:hr="t" fillcolor="#a0a0a0" stroked="f"/>
         </w:pict>
       </w:r>
     </w:p>
@@ -2771,7 +2798,7 @@
         <w:spacing w:before="100" w:beforeAutospacing="1" w:after="100" w:afterAutospacing="1"/>
         <w:jc w:val="left"/>
         <w:rPr>
-          <w:rFonts w:ascii="圆体-简" w:eastAsia="圆体-简" w:hAnsi="圆体-简" w:cs="宋体" w:hint="eastAsia"/>
+          <w:rFonts w:ascii="圆体-简" w:eastAsia="圆体-简" w:hAnsi="圆体-简" w:cs="宋体"/>
           <w:kern w:val="0"/>
           <w:sz w:val="24"/>
           <w14:ligatures w14:val="none"/>
@@ -2829,7 +2856,7 @@
         <w:spacing w:before="100" w:beforeAutospacing="1" w:after="100" w:afterAutospacing="1"/>
         <w:jc w:val="left"/>
         <w:rPr>
-          <w:rFonts w:ascii="圆体-简" w:eastAsia="圆体-简" w:hAnsi="圆体-简" w:cs="宋体" w:hint="eastAsia"/>
+          <w:rFonts w:ascii="圆体-简" w:eastAsia="圆体-简" w:hAnsi="圆体-简" w:cs="宋体"/>
           <w:kern w:val="0"/>
           <w:sz w:val="36"/>
           <w:szCs w:val="36"/>

</xml_diff>

<commit_message>
Improve the Game Design
</commit_message>
<xml_diff>
--- a/C# Game Designv0.3.docx
+++ b/C# Game Designv0.3.docx
@@ -2506,7 +2506,7 @@
           <w:sz w:val="24"/>
         </w:rPr>
         <w:pict w14:anchorId="06CD43E0">
-          <v:rect id="_x0000_i1025" alt="" style="width:160.3pt;height:.05pt;mso-width-percent:0;mso-height-percent:0;mso-width-percent:0;mso-height-percent:0" o:hrpct="386" o:hralign="center" o:hrstd="t" o:hr="t" fillcolor="#a0a0a0" stroked="f"/>
+          <v:rect id="_x0000_i1025" alt="" style="width:132.5pt;height:.05pt;mso-width-percent:0;mso-height-percent:0;mso-width-percent:0;mso-height-percent:0" o:hrpct="319" o:hralign="center" o:hrstd="t" o:hr="t" fillcolor="#a0a0a0" stroked="f"/>
         </w:pict>
       </w:r>
     </w:p>
@@ -3254,7 +3254,43 @@
           <w:sz w:val="24"/>
           <w14:ligatures w14:val="none"/>
         </w:rPr>
-        <w:t>功能整合（玩家与敌人，地图的交互），</w:t>
+        <w:t>功能整合（玩家与敌人，地图的交互</w:t>
+      </w:r>
+      <w:r>
+        <w:rPr>
+          <w:rFonts w:ascii="圆体-简" w:eastAsia="圆体-简" w:hAnsi="圆体-简" w:cs="宋体" w:hint="eastAsia"/>
+          <w:kern w:val="0"/>
+          <w:sz w:val="24"/>
+          <w14:ligatures w14:val="none"/>
+        </w:rPr>
+        <w:t>，</w:t>
+      </w:r>
+      <w:r>
+        <w:rPr>
+          <w:rFonts w:ascii="圆体-简" w:eastAsia="圆体-简" w:hAnsi="圆体-简" w:cs="宋体"/>
+          <w:kern w:val="0"/>
+          <w:sz w:val="24"/>
+          <w14:ligatures w14:val="none"/>
+        </w:rPr>
+        <w:t>buff</w:t>
+      </w:r>
+      <w:r>
+        <w:rPr>
+          <w:rFonts w:ascii="圆体-简" w:eastAsia="圆体-简" w:hAnsi="圆体-简" w:cs="宋体" w:hint="eastAsia"/>
+          <w:kern w:val="0"/>
+          <w:sz w:val="24"/>
+          <w14:ligatures w14:val="none"/>
+        </w:rPr>
+        <w:t>测试</w:t>
+      </w:r>
+      <w:r>
+        <w:rPr>
+          <w:rFonts w:ascii="圆体-简" w:eastAsia="圆体-简" w:hAnsi="圆体-简" w:cs="宋体" w:hint="eastAsia"/>
+          <w:kern w:val="0"/>
+          <w:sz w:val="24"/>
+          <w14:ligatures w14:val="none"/>
+        </w:rPr>
+        <w:t>），</w:t>
       </w:r>
       <w:r>
         <w:rPr>

</xml_diff>

<commit_message>
Update Game Design doc
</commit_message>
<xml_diff>
--- a/C# Game Designv0.3.docx
+++ b/C# Game Designv0.3.docx
@@ -1069,6 +1069,33 @@
         </w:rPr>
         <w:t xml:space="preserve"> 2-4 个敌人房间、1 个宝箱房间</w:t>
       </w:r>
+      <w:r>
+        <w:rPr>
+          <w:rFonts w:ascii="圆体-简" w:eastAsia="圆体-简" w:hAnsi="圆体-简" w:cs="宋体" w:hint="eastAsia"/>
+          <w:kern w:val="0"/>
+          <w:sz w:val="24"/>
+          <w14:ligatures w14:val="none"/>
+        </w:rPr>
+        <w:t>，1个</w:t>
+      </w:r>
+      <w:r>
+        <w:rPr>
+          <w:rFonts w:ascii="圆体-简" w:eastAsia="圆体-简" w:hAnsi="圆体-简" w:cs="宋体"/>
+          <w:kern w:val="0"/>
+          <w:sz w:val="24"/>
+          <w14:ligatures w14:val="none"/>
+        </w:rPr>
+        <w:t>boss</w:t>
+      </w:r>
+      <w:r>
+        <w:rPr>
+          <w:rFonts w:ascii="圆体-简" w:eastAsia="圆体-简" w:hAnsi="圆体-简" w:cs="宋体" w:hint="eastAsia"/>
+          <w:kern w:val="0"/>
+          <w:sz w:val="24"/>
+          <w14:ligatures w14:val="none"/>
+        </w:rPr>
+        <w:t>房间。</w:t>
+      </w:r>
     </w:p>
     <w:p>
       <w:pPr>
@@ -1269,6 +1296,7 @@
           <w:sz w:val="24"/>
           <w14:ligatures w14:val="none"/>
         </w:rPr>
+        <w:lastRenderedPageBreak/>
         <w:t>引火天降：召唤火球砸向指定圆形区域，对范围内敌人造成一次性伤害。</w:t>
       </w:r>
     </w:p>
@@ -1295,7 +1323,6 @@
           <w:sz w:val="24"/>
           <w14:ligatures w14:val="none"/>
         </w:rPr>
-        <w:lastRenderedPageBreak/>
         <w:t>毒雾：</w:t>
       </w:r>
       <w:r>
@@ -1792,6 +1819,7 @@
           <w:sz w:val="24"/>
           <w14:ligatures w14:val="none"/>
         </w:rPr>
+        <w:lastRenderedPageBreak/>
         <w:t>利用鼠标拖拽卡牌释放，可用于攻击敌人或强化自身。</w:t>
       </w:r>
     </w:p>
@@ -1818,7 +1846,6 @@
           <w:sz w:val="24"/>
           <w14:ligatures w14:val="none"/>
         </w:rPr>
-        <w:lastRenderedPageBreak/>
         <w:t>拖拽卡牌时，</w:t>
       </w:r>
       <w:r>
@@ -2197,6 +2224,7 @@
           <w:sz w:val="24"/>
           <w14:ligatures w14:val="none"/>
         </w:rPr>
+        <w:lastRenderedPageBreak/>
         <w:t>必定有一个宝箱内同时含有“</w:t>
       </w:r>
       <w:r>
@@ -2268,7 +2296,6 @@
           <w:sz w:val="24"/>
           <w14:ligatures w14:val="none"/>
         </w:rPr>
-        <w:lastRenderedPageBreak/>
         <w:t>敌人机制</w:t>
       </w:r>
     </w:p>
@@ -2506,7 +2533,7 @@
           <w:sz w:val="24"/>
         </w:rPr>
         <w:pict w14:anchorId="06CD43E0">
-          <v:rect id="_x0000_i1025" alt="" style="width:132.5pt;height:.05pt;mso-width-percent:0;mso-height-percent:0;mso-width-percent:0;mso-height-percent:0" o:hrpct="319" o:hralign="center" o:hrstd="t" o:hr="t" fillcolor="#a0a0a0" stroked="f"/>
+          <v:rect id="_x0000_i1025" alt="" style="width:109.65pt;height:.05pt;mso-width-percent:0;mso-height-percent:0;mso-width-percent:0;mso-height-percent:0" o:hrpct="264" o:hralign="center" o:hrstd="t" o:hr="t" fillcolor="#a0a0a0" stroked="f"/>
         </w:pict>
       </w:r>
     </w:p>
@@ -2662,6 +2689,7 @@
           <w:sz w:val="24"/>
           <w14:ligatures w14:val="none"/>
         </w:rPr>
+        <w:lastRenderedPageBreak/>
         <w:t>道具：宝箱、增益物品、金币等图标设计。</w:t>
       </w:r>
     </w:p>
@@ -2714,7 +2742,6 @@
           <w:sz w:val="24"/>
           <w14:ligatures w14:val="none"/>
         </w:rPr>
-        <w:lastRenderedPageBreak/>
         <w:t>地图：地板，墙壁，障碍物。</w:t>
       </w:r>
     </w:p>
@@ -2993,7 +3020,43 @@
           <w:sz w:val="24"/>
           <w14:ligatures w14:val="none"/>
         </w:rPr>
-        <w:t>行为树，房间/地图的生成和布局。</w:t>
+        <w:t>行为树，房间/地图的生成和布局</w:t>
+      </w:r>
+      <w:r>
+        <w:rPr>
+          <w:rFonts w:ascii="圆体-简" w:eastAsia="圆体-简" w:hAnsi="圆体-简" w:cs="宋体" w:hint="eastAsia"/>
+          <w:kern w:val="0"/>
+          <w:sz w:val="24"/>
+          <w14:ligatures w14:val="none"/>
+        </w:rPr>
+        <w:t>，</w:t>
+      </w:r>
+      <w:r>
+        <w:rPr>
+          <w:rFonts w:ascii="圆体-简" w:eastAsia="圆体-简" w:hAnsi="圆体-简" w:cs="宋体"/>
+          <w:kern w:val="0"/>
+          <w:sz w:val="24"/>
+          <w14:ligatures w14:val="none"/>
+        </w:rPr>
+        <w:t>boss</w:t>
+      </w:r>
+      <w:r>
+        <w:rPr>
+          <w:rFonts w:ascii="圆体-简" w:eastAsia="圆体-简" w:hAnsi="圆体-简" w:cs="宋体" w:hint="eastAsia"/>
+          <w:kern w:val="0"/>
+          <w:sz w:val="24"/>
+          <w14:ligatures w14:val="none"/>
+        </w:rPr>
+        <w:t>机制/设计</w:t>
+      </w:r>
+      <w:r>
+        <w:rPr>
+          <w:rFonts w:ascii="圆体-简" w:eastAsia="圆体-简" w:hAnsi="圆体-简" w:cs="宋体" w:hint="eastAsia"/>
+          <w:kern w:val="0"/>
+          <w:sz w:val="24"/>
+          <w14:ligatures w14:val="none"/>
+        </w:rPr>
+        <w:t>。</w:t>
       </w:r>
     </w:p>
     <w:p>
@@ -3335,6 +3398,7 @@
           <w:sz w:val="24"/>
           <w14:ligatures w14:val="none"/>
         </w:rPr>
+        <w:lastRenderedPageBreak/>
         <w:t>游戏完整流程的实现和游戏调试。</w:t>
       </w:r>
     </w:p>
@@ -3412,541 +3476,541 @@
           <w:sz w:val="24"/>
           <w14:ligatures w14:val="none"/>
         </w:rPr>
+        <w:t>1.</w:t>
+      </w:r>
+      <w:r>
+        <w:rPr>
+          <w:rFonts w:ascii="圆体-简" w:eastAsia="圆体-简" w:hAnsi="圆体-简" w:cs="宋体" w:hint="eastAsia"/>
+          <w:kern w:val="0"/>
+          <w:sz w:val="24"/>
+          <w14:ligatures w14:val="none"/>
+        </w:rPr>
+        <w:t xml:space="preserve"> </w:t>
+      </w:r>
+      <w:r>
+        <w:rPr>
+          <w:rFonts w:ascii="圆体-简" w:eastAsia="圆体-简" w:hAnsi="圆体-简" w:cs="宋体"/>
+          <w:kern w:val="0"/>
+          <w:sz w:val="24"/>
+          <w14:ligatures w14:val="none"/>
+        </w:rPr>
+        <w:t>unity</w:t>
+      </w:r>
+      <w:r>
+        <w:rPr>
+          <w:rFonts w:ascii="圆体-简" w:eastAsia="圆体-简" w:hAnsi="圆体-简" w:cs="宋体" w:hint="eastAsia"/>
+          <w:kern w:val="0"/>
+          <w:sz w:val="24"/>
+          <w14:ligatures w14:val="none"/>
+        </w:rPr>
+        <w:t>版本：2022</w:t>
+      </w:r>
+      <w:r>
+        <w:rPr>
+          <w:rFonts w:ascii="圆体-简" w:eastAsia="圆体-简" w:hAnsi="圆体-简" w:cs="宋体"/>
+          <w:kern w:val="0"/>
+          <w:sz w:val="24"/>
+          <w14:ligatures w14:val="none"/>
+        </w:rPr>
+        <w:t>.3.5</w:t>
+      </w:r>
+      <w:r>
+        <w:rPr>
+          <w:rFonts w:ascii="圆体-简" w:eastAsia="圆体-简" w:hAnsi="圆体-简" w:cs="宋体" w:hint="eastAsia"/>
+          <w:kern w:val="0"/>
+          <w:sz w:val="24"/>
+          <w14:ligatures w14:val="none"/>
+        </w:rPr>
+        <w:t>5</w:t>
+      </w:r>
+      <w:r>
+        <w:rPr>
+          <w:rFonts w:ascii="圆体-简" w:eastAsia="圆体-简" w:hAnsi="圆体-简" w:cs="宋体"/>
+          <w:kern w:val="0"/>
+          <w:sz w:val="24"/>
+          <w14:ligatures w14:val="none"/>
+        </w:rPr>
+        <w:t>f1c1</w:t>
+      </w:r>
+    </w:p>
+    <w:p>
+      <w:pPr>
+        <w:widowControl/>
+        <w:spacing w:before="100" w:beforeAutospacing="1" w:after="100" w:afterAutospacing="1"/>
+        <w:jc w:val="left"/>
+        <w:rPr>
+          <w:rFonts w:ascii="圆体-简" w:eastAsia="圆体-简" w:hAnsi="圆体-简" w:cs="宋体"/>
+          <w:kern w:val="0"/>
+          <w:sz w:val="24"/>
+          <w14:ligatures w14:val="none"/>
+        </w:rPr>
+      </w:pPr>
+      <w:r>
+        <w:rPr>
+          <w:rFonts w:ascii="圆体-简" w:eastAsia="圆体-简" w:hAnsi="圆体-简" w:cs="宋体"/>
+          <w:kern w:val="0"/>
+          <w:sz w:val="24"/>
+          <w14:ligatures w14:val="none"/>
+        </w:rPr>
+        <w:t>2.</w:t>
+      </w:r>
+      <w:r>
+        <w:rPr>
+          <w:rFonts w:ascii="圆体-简" w:eastAsia="圆体-简" w:hAnsi="圆体-简" w:cs="宋体" w:hint="eastAsia"/>
+          <w:kern w:val="0"/>
+          <w:sz w:val="24"/>
+          <w14:ligatures w14:val="none"/>
+        </w:rPr>
+        <w:t xml:space="preserve"> </w:t>
+      </w:r>
+      <w:r>
+        <w:rPr>
+          <w:rFonts w:ascii="圆体-简" w:eastAsia="圆体-简" w:hAnsi="圆体-简" w:cs="宋体" w:hint="eastAsia"/>
+          <w:kern w:val="0"/>
+          <w:sz w:val="24"/>
+          <w14:ligatures w14:val="none"/>
+        </w:rPr>
+        <w:t>仓库地址：</w:t>
+      </w:r>
+      <w:r>
+        <w:rPr>
+          <w:rFonts w:ascii="圆体-简" w:eastAsia="圆体-简" w:hAnsi="圆体-简" w:cs="宋体"/>
+          <w:kern w:val="0"/>
+          <w:sz w:val="24"/>
+          <w14:ligatures w14:val="none"/>
+        </w:rPr>
+        <w:t>https://github.com/CUC-HAINAN1/Black-Dungeon-Draw-A-Card</w:t>
+      </w:r>
+      <w:r>
+        <w:rPr>
+          <w:rFonts w:ascii="圆体-简" w:eastAsia="圆体-简" w:hAnsi="圆体-简" w:cs="宋体"/>
+          <w:kern w:val="0"/>
+          <w:sz w:val="24"/>
+          <w14:ligatures w14:val="none"/>
+        </w:rPr>
+        <w:t xml:space="preserve"> </w:t>
+      </w:r>
+    </w:p>
+    <w:p>
+      <w:pPr>
+        <w:widowControl/>
+        <w:spacing w:before="100" w:beforeAutospacing="1" w:after="100" w:afterAutospacing="1"/>
+        <w:jc w:val="left"/>
+        <w:rPr>
+          <w:rFonts w:ascii="圆体-简" w:eastAsia="圆体-简" w:hAnsi="圆体-简" w:cs="宋体"/>
+          <w:kern w:val="0"/>
+          <w:sz w:val="24"/>
+          <w14:ligatures w14:val="none"/>
+        </w:rPr>
+      </w:pPr>
+      <w:r>
+        <w:rPr>
+          <w:rFonts w:ascii="圆体-简" w:eastAsia="圆体-简" w:hAnsi="圆体-简" w:cs="宋体" w:hint="eastAsia"/>
+          <w:kern w:val="0"/>
+          <w:sz w:val="24"/>
+          <w14:ligatures w14:val="none"/>
+        </w:rPr>
+        <w:t>3.</w:t>
+      </w:r>
+      <w:r>
+        <w:rPr>
+          <w:rFonts w:ascii="圆体-简" w:eastAsia="圆体-简" w:hAnsi="圆体-简" w:cs="宋体" w:hint="eastAsia"/>
+          <w:kern w:val="0"/>
+          <w:sz w:val="24"/>
+          <w14:ligatures w14:val="none"/>
+        </w:rPr>
+        <w:t xml:space="preserve"> </w:t>
+      </w:r>
+      <w:r>
+        <w:rPr>
+          <w:rFonts w:ascii="圆体-简" w:eastAsia="圆体-简" w:hAnsi="圆体-简" w:cs="宋体" w:hint="eastAsia"/>
+          <w:kern w:val="0"/>
+          <w:sz w:val="24"/>
+          <w14:ligatures w14:val="none"/>
+        </w:rPr>
+        <w:t>确保看完大话</w:t>
+      </w:r>
+      <w:r>
+        <w:rPr>
+          <w:rFonts w:ascii="圆体-简" w:eastAsia="圆体-简" w:hAnsi="圆体-简" w:cs="宋体"/>
+          <w:kern w:val="0"/>
+          <w:sz w:val="24"/>
+          <w14:ligatures w14:val="none"/>
+        </w:rPr>
+        <w:t>unity</w:t>
+      </w:r>
+      <w:r>
+        <w:rPr>
+          <w:rFonts w:ascii="圆体-简" w:eastAsia="圆体-简" w:hAnsi="圆体-简" w:cs="宋体" w:hint="eastAsia"/>
+          <w:kern w:val="0"/>
+          <w:sz w:val="24"/>
+          <w14:ligatures w14:val="none"/>
+        </w:rPr>
+        <w:t xml:space="preserve"> </w:t>
+      </w:r>
+      <w:r>
+        <w:rPr>
+          <w:rFonts w:ascii="圆体-简" w:eastAsia="圆体-简" w:hAnsi="圆体-简" w:cs="宋体"/>
+          <w:kern w:val="0"/>
+          <w:sz w:val="24"/>
+          <w14:ligatures w14:val="none"/>
+        </w:rPr>
+        <w:t>git</w:t>
+      </w:r>
+      <w:r>
+        <w:rPr>
+          <w:rFonts w:ascii="圆体-简" w:eastAsia="圆体-简" w:hAnsi="圆体-简" w:cs="宋体" w:hint="eastAsia"/>
+          <w:kern w:val="0"/>
+          <w:sz w:val="24"/>
+          <w14:ligatures w14:val="none"/>
+        </w:rPr>
+        <w:t>版本控制教程，特别是第三章与第四章</w:t>
+      </w:r>
+      <w:r>
+        <w:rPr>
+          <w:rFonts w:ascii="圆体-简" w:eastAsia="圆体-简" w:hAnsi="圆体-简" w:cs="宋体" w:hint="eastAsia"/>
+          <w:kern w:val="0"/>
+          <w:sz w:val="24"/>
+          <w14:ligatures w14:val="none"/>
+        </w:rPr>
+        <w:t>多人协作和u</w:t>
+      </w:r>
+      <w:r>
+        <w:rPr>
+          <w:rFonts w:ascii="圆体-简" w:eastAsia="圆体-简" w:hAnsi="圆体-简" w:cs="宋体"/>
+          <w:kern w:val="0"/>
+          <w:sz w:val="24"/>
+          <w14:ligatures w14:val="none"/>
+        </w:rPr>
+        <w:t>nity</w:t>
+      </w:r>
+      <w:r>
+        <w:rPr>
+          <w:rFonts w:ascii="圆体-简" w:eastAsia="圆体-简" w:hAnsi="圆体-简" w:cs="宋体" w:hint="eastAsia"/>
+          <w:kern w:val="0"/>
+          <w:sz w:val="24"/>
+          <w14:ligatures w14:val="none"/>
+        </w:rPr>
+        <w:t xml:space="preserve"> </w:t>
+      </w:r>
+      <w:r>
+        <w:rPr>
+          <w:rFonts w:ascii="圆体-简" w:eastAsia="圆体-简" w:hAnsi="圆体-简" w:cs="宋体"/>
+          <w:kern w:val="0"/>
+          <w:sz w:val="24"/>
+          <w14:ligatures w14:val="none"/>
+        </w:rPr>
+        <w:t>git</w:t>
+      </w:r>
+      <w:r>
+        <w:rPr>
+          <w:rFonts w:ascii="圆体-简" w:eastAsia="圆体-简" w:hAnsi="圆体-简" w:cs="宋体" w:hint="eastAsia"/>
+          <w:kern w:val="0"/>
+          <w:sz w:val="24"/>
+          <w14:ligatures w14:val="none"/>
+        </w:rPr>
+        <w:t>实践部分。注意</w:t>
+      </w:r>
+      <w:r>
+        <w:rPr>
+          <w:rFonts w:ascii="圆体-简" w:eastAsia="圆体-简" w:hAnsi="圆体-简" w:cs="宋体"/>
+          <w:kern w:val="0"/>
+          <w:sz w:val="24"/>
+          <w14:ligatures w14:val="none"/>
+        </w:rPr>
+        <w:t>git LFS</w:t>
+      </w:r>
+      <w:r>
+        <w:rPr>
+          <w:rFonts w:ascii="圆体-简" w:eastAsia="圆体-简" w:hAnsi="圆体-简" w:cs="宋体" w:hint="eastAsia"/>
+          <w:kern w:val="0"/>
+          <w:sz w:val="24"/>
+          <w14:ligatures w14:val="none"/>
+        </w:rPr>
+        <w:t>的配置和</w:t>
+      </w:r>
+      <w:r>
+        <w:rPr>
+          <w:rFonts w:ascii="圆体-简" w:eastAsia="圆体-简" w:hAnsi="圆体-简" w:cs="宋体"/>
+          <w:kern w:val="0"/>
+          <w:sz w:val="24"/>
+          <w14:ligatures w14:val="none"/>
+        </w:rPr>
+        <w:t>unity</w:t>
+      </w:r>
+      <w:r>
+        <w:rPr>
+          <w:rFonts w:ascii="圆体-简" w:eastAsia="圆体-简" w:hAnsi="圆体-简" w:cs="宋体" w:hint="eastAsia"/>
+          <w:kern w:val="0"/>
+          <w:sz w:val="24"/>
+          <w14:ligatures w14:val="none"/>
+        </w:rPr>
+        <w:t>中版本控制和资产序列化的设置。</w:t>
+      </w:r>
+    </w:p>
+    <w:p>
+      <w:pPr>
+        <w:widowControl/>
+        <w:spacing w:before="100" w:beforeAutospacing="1" w:after="100" w:afterAutospacing="1"/>
+        <w:jc w:val="left"/>
+        <w:rPr>
+          <w:rFonts w:ascii="圆体-简" w:eastAsia="圆体-简" w:hAnsi="圆体-简" w:cs="宋体"/>
+          <w:kern w:val="0"/>
+          <w:sz w:val="24"/>
+          <w14:ligatures w14:val="none"/>
+        </w:rPr>
+      </w:pPr>
+      <w:r>
+        <w:rPr>
+          <w:rFonts w:ascii="圆体-简" w:eastAsia="圆体-简" w:hAnsi="圆体-简" w:cs="宋体"/>
+          <w:kern w:val="0"/>
+          <w:sz w:val="24"/>
+          <w14:ligatures w14:val="none"/>
+        </w:rPr>
+        <w:t>4.</w:t>
+      </w:r>
+      <w:r>
+        <w:rPr>
+          <w:rFonts w:ascii="圆体-简" w:eastAsia="圆体-简" w:hAnsi="圆体-简" w:cs="宋体" w:hint="eastAsia"/>
+          <w:kern w:val="0"/>
+          <w:sz w:val="24"/>
+          <w14:ligatures w14:val="none"/>
+        </w:rPr>
+        <w:t xml:space="preserve"> </w:t>
+      </w:r>
+      <w:r>
+        <w:rPr>
+          <w:rFonts w:ascii="圆体-简" w:eastAsia="圆体-简" w:hAnsi="圆体-简" w:cs="宋体" w:hint="eastAsia"/>
+          <w:kern w:val="0"/>
+          <w:sz w:val="24"/>
+          <w14:ligatures w14:val="none"/>
+        </w:rPr>
+        <w:t>远程库的使用与克隆：</w:t>
+      </w:r>
+      <w:r>
+        <w:rPr>
+          <w:rFonts w:ascii="圆体-简" w:eastAsia="圆体-简" w:hAnsi="圆体-简" w:cs="宋体"/>
+          <w:kern w:val="0"/>
+          <w:sz w:val="24"/>
+          <w14:ligatures w14:val="none"/>
+        </w:rPr>
+        <w:t>.</w:t>
+      </w:r>
+      <w:proofErr w:type="spellStart"/>
+      <w:r>
+        <w:rPr>
+          <w:rFonts w:ascii="圆体-简" w:eastAsia="圆体-简" w:hAnsi="圆体-简" w:cs="宋体"/>
+          <w:kern w:val="0"/>
+          <w:sz w:val="24"/>
+          <w14:ligatures w14:val="none"/>
+        </w:rPr>
+        <w:t>gitignore</w:t>
+      </w:r>
+      <w:proofErr w:type="spellEnd"/>
+      <w:r>
+        <w:rPr>
+          <w:rFonts w:ascii="圆体-简" w:eastAsia="圆体-简" w:hAnsi="圆体-简" w:cs="宋体" w:hint="eastAsia"/>
+          <w:kern w:val="0"/>
+          <w:sz w:val="24"/>
+          <w14:ligatures w14:val="none"/>
+        </w:rPr>
+        <w:t>和</w:t>
+      </w:r>
+      <w:r>
+        <w:rPr>
+          <w:rFonts w:ascii="圆体-简" w:eastAsia="圆体-简" w:hAnsi="圆体-简" w:cs="宋体"/>
+          <w:kern w:val="0"/>
+          <w:sz w:val="24"/>
+          <w14:ligatures w14:val="none"/>
+        </w:rPr>
+        <w:t>.</w:t>
+      </w:r>
+      <w:r>
+        <w:t xml:space="preserve"> </w:t>
+      </w:r>
+      <w:proofErr w:type="spellStart"/>
+      <w:r>
+        <w:rPr>
+          <w:rFonts w:ascii="圆体-简" w:eastAsia="圆体-简" w:hAnsi="圆体-简" w:cs="宋体"/>
+          <w:kern w:val="0"/>
+          <w:sz w:val="24"/>
+          <w14:ligatures w14:val="none"/>
+        </w:rPr>
+        <w:t>gitattributes</w:t>
+      </w:r>
+      <w:proofErr w:type="spellEnd"/>
+      <w:r>
+        <w:rPr>
+          <w:rFonts w:ascii="圆体-简" w:eastAsia="圆体-简" w:hAnsi="圆体-简" w:cs="宋体" w:hint="eastAsia"/>
+          <w:kern w:val="0"/>
+          <w:sz w:val="24"/>
+          <w14:ligatures w14:val="none"/>
+        </w:rPr>
+        <w:t>配置文件都已存在于</w:t>
+      </w:r>
+      <w:r>
+        <w:rPr>
+          <w:rFonts w:ascii="圆体-简" w:eastAsia="圆体-简" w:hAnsi="圆体-简" w:cs="宋体"/>
+          <w:kern w:val="0"/>
+          <w:sz w:val="24"/>
+          <w14:ligatures w14:val="none"/>
+        </w:rPr>
+        <w:t>main</w:t>
+      </w:r>
+      <w:r>
+        <w:rPr>
+          <w:rFonts w:ascii="圆体-简" w:eastAsia="圆体-简" w:hAnsi="圆体-简" w:cs="宋体" w:hint="eastAsia"/>
+          <w:kern w:val="0"/>
+          <w:sz w:val="24"/>
+          <w14:ligatures w14:val="none"/>
+        </w:rPr>
+        <w:t>的根目录。克隆时创建一个新的项目文件夹，然后从远程克隆即可。使用</w:t>
+      </w:r>
+      <w:r>
+        <w:rPr>
+          <w:rFonts w:ascii="圆体-简" w:eastAsia="圆体-简" w:hAnsi="圆体-简" w:cs="宋体"/>
+          <w:kern w:val="0"/>
+          <w:sz w:val="24"/>
+          <w14:ligatures w14:val="none"/>
+        </w:rPr>
+        <w:t>unity</w:t>
+      </w:r>
+      <w:r>
+        <w:rPr>
+          <w:rFonts w:ascii="圆体-简" w:eastAsia="圆体-简" w:hAnsi="圆体-简" w:cs="宋体" w:hint="eastAsia"/>
+          <w:kern w:val="0"/>
+          <w:sz w:val="24"/>
+          <w14:ligatures w14:val="none"/>
+        </w:rPr>
+        <w:t>打开该项目文件夹时，会自动创建</w:t>
+      </w:r>
+      <w:r>
+        <w:rPr>
+          <w:rFonts w:ascii="圆体-简" w:eastAsia="圆体-简" w:hAnsi="圆体-简" w:cs="宋体" w:hint="eastAsia"/>
+          <w:kern w:val="0"/>
+          <w:sz w:val="24"/>
+          <w14:ligatures w14:val="none"/>
+        </w:rPr>
+        <w:t>缓存</w:t>
+      </w:r>
+      <w:r>
+        <w:rPr>
+          <w:rFonts w:ascii="圆体-简" w:eastAsia="圆体-简" w:hAnsi="圆体-简" w:cs="宋体" w:hint="eastAsia"/>
+          <w:kern w:val="0"/>
+          <w:sz w:val="24"/>
+          <w14:ligatures w14:val="none"/>
+        </w:rPr>
+        <w:t>和配置文件，再把代码/美术资源导入该项目即可。</w:t>
+      </w:r>
+    </w:p>
+    <w:p>
+      <w:pPr>
+        <w:widowControl/>
+        <w:spacing w:before="100" w:beforeAutospacing="1" w:after="100" w:afterAutospacing="1"/>
+        <w:jc w:val="left"/>
+        <w:rPr>
+          <w:rFonts w:ascii="圆体-简" w:eastAsia="圆体-简" w:hAnsi="圆体-简" w:cs="宋体"/>
+          <w:kern w:val="0"/>
+          <w:sz w:val="24"/>
+          <w14:ligatures w14:val="none"/>
+        </w:rPr>
+      </w:pPr>
+      <w:r>
+        <w:rPr>
+          <w:rFonts w:ascii="圆体-简" w:eastAsia="圆体-简" w:hAnsi="圆体-简" w:cs="宋体" w:hint="eastAsia"/>
+          <w:kern w:val="0"/>
+          <w:sz w:val="24"/>
+          <w14:ligatures w14:val="none"/>
+        </w:rPr>
+        <w:t>5. 最后检查：</w:t>
+      </w:r>
+    </w:p>
+    <w:p>
+      <w:pPr>
+        <w:widowControl/>
+        <w:spacing w:before="100" w:beforeAutospacing="1" w:after="100" w:afterAutospacing="1"/>
+        <w:jc w:val="left"/>
+        <w:rPr>
+          <w:rFonts w:ascii="圆体-简" w:eastAsia="圆体-简" w:hAnsi="圆体-简" w:cs="宋体"/>
+          <w:kern w:val="0"/>
+          <w:sz w:val="24"/>
+          <w14:ligatures w14:val="none"/>
+        </w:rPr>
+      </w:pPr>
+      <w:r>
+        <w:rPr>
+          <w:rFonts w:ascii="圆体-简" w:eastAsia="圆体-简" w:hAnsi="圆体-简" w:cs="宋体"/>
+          <w:kern w:val="0"/>
+          <w:sz w:val="24"/>
+          <w14:ligatures w14:val="none"/>
+        </w:rPr>
+        <w:t>- Version Control Mode: Visible Meta Files</w:t>
+      </w:r>
+    </w:p>
+    <w:p>
+      <w:pPr>
+        <w:widowControl/>
+        <w:spacing w:before="100" w:beforeAutospacing="1" w:after="100" w:afterAutospacing="1"/>
+        <w:jc w:val="left"/>
+        <w:rPr>
+          <w:rFonts w:ascii="圆体-简" w:eastAsia="圆体-简" w:hAnsi="圆体-简" w:cs="宋体"/>
+          <w:kern w:val="0"/>
+          <w:sz w:val="24"/>
+          <w14:ligatures w14:val="none"/>
+        </w:rPr>
+      </w:pPr>
+      <w:r>
+        <w:rPr>
+          <w:rFonts w:ascii="圆体-简" w:eastAsia="圆体-简" w:hAnsi="圆体-简" w:cs="宋体"/>
+          <w:kern w:val="0"/>
+          <w:sz w:val="24"/>
+          <w14:ligatures w14:val="none"/>
+        </w:rPr>
+        <w:t>- Asset Serialization: Force Text</w:t>
+      </w:r>
+    </w:p>
+    <w:p>
+      <w:pPr>
+        <w:widowControl/>
+        <w:spacing w:before="100" w:beforeAutospacing="1" w:after="100" w:afterAutospacing="1"/>
+        <w:jc w:val="left"/>
+        <w:rPr>
+          <w:rFonts w:ascii="圆体-简" w:eastAsia="圆体-简" w:hAnsi="圆体-简" w:cs="宋体"/>
+          <w:kern w:val="0"/>
+          <w:sz w:val="24"/>
+          <w14:ligatures w14:val="none"/>
+        </w:rPr>
+      </w:pPr>
+      <w:r>
+        <w:rPr>
+          <w:rFonts w:ascii="圆体-简" w:eastAsia="圆体-简" w:hAnsi="圆体-简" w:cs="宋体" w:hint="eastAsia"/>
+          <w:kern w:val="0"/>
+          <w:sz w:val="24"/>
+          <w14:ligatures w14:val="none"/>
+        </w:rPr>
+        <w:t>6.注意：</w:t>
+      </w:r>
+    </w:p>
+    <w:p>
+      <w:pPr>
+        <w:widowControl/>
+        <w:spacing w:before="100" w:beforeAutospacing="1" w:after="100" w:afterAutospacing="1"/>
+        <w:jc w:val="left"/>
+        <w:rPr>
+          <w:rFonts w:ascii="圆体-简" w:eastAsia="圆体-简" w:hAnsi="圆体-简" w:cs="宋体"/>
+          <w:kern w:val="0"/>
+          <w:sz w:val="24"/>
+          <w14:ligatures w14:val="none"/>
+        </w:rPr>
+      </w:pPr>
+      <w:r>
+        <w:rPr>
+          <w:rFonts w:ascii="圆体-简" w:eastAsia="圆体-简" w:hAnsi="圆体-简" w:cs="宋体" w:hint="eastAsia"/>
+          <w:kern w:val="0"/>
+          <w:sz w:val="24"/>
+          <w14:ligatures w14:val="none"/>
+        </w:rPr>
         <w:lastRenderedPageBreak/>
-        <w:t>1.</w:t>
-      </w:r>
-      <w:r>
-        <w:rPr>
-          <w:rFonts w:ascii="圆体-简" w:eastAsia="圆体-简" w:hAnsi="圆体-简" w:cs="宋体" w:hint="eastAsia"/>
-          <w:kern w:val="0"/>
-          <w:sz w:val="24"/>
-          <w14:ligatures w14:val="none"/>
-        </w:rPr>
-        <w:t xml:space="preserve"> </w:t>
-      </w:r>
-      <w:r>
-        <w:rPr>
-          <w:rFonts w:ascii="圆体-简" w:eastAsia="圆体-简" w:hAnsi="圆体-简" w:cs="宋体"/>
-          <w:kern w:val="0"/>
-          <w:sz w:val="24"/>
-          <w14:ligatures w14:val="none"/>
-        </w:rPr>
-        <w:t>unity</w:t>
-      </w:r>
-      <w:r>
-        <w:rPr>
-          <w:rFonts w:ascii="圆体-简" w:eastAsia="圆体-简" w:hAnsi="圆体-简" w:cs="宋体" w:hint="eastAsia"/>
-          <w:kern w:val="0"/>
-          <w:sz w:val="24"/>
-          <w14:ligatures w14:val="none"/>
-        </w:rPr>
-        <w:t>版本：2022</w:t>
-      </w:r>
-      <w:r>
-        <w:rPr>
-          <w:rFonts w:ascii="圆体-简" w:eastAsia="圆体-简" w:hAnsi="圆体-简" w:cs="宋体"/>
-          <w:kern w:val="0"/>
-          <w:sz w:val="24"/>
-          <w14:ligatures w14:val="none"/>
-        </w:rPr>
-        <w:t>.3.5</w:t>
-      </w:r>
-      <w:r>
-        <w:rPr>
-          <w:rFonts w:ascii="圆体-简" w:eastAsia="圆体-简" w:hAnsi="圆体-简" w:cs="宋体" w:hint="eastAsia"/>
-          <w:kern w:val="0"/>
-          <w:sz w:val="24"/>
-          <w14:ligatures w14:val="none"/>
-        </w:rPr>
-        <w:t>5</w:t>
-      </w:r>
-      <w:r>
-        <w:rPr>
-          <w:rFonts w:ascii="圆体-简" w:eastAsia="圆体-简" w:hAnsi="圆体-简" w:cs="宋体"/>
-          <w:kern w:val="0"/>
-          <w:sz w:val="24"/>
-          <w14:ligatures w14:val="none"/>
-        </w:rPr>
-        <w:t>f1c1</w:t>
-      </w:r>
-    </w:p>
-    <w:p>
-      <w:pPr>
-        <w:widowControl/>
-        <w:spacing w:before="100" w:beforeAutospacing="1" w:after="100" w:afterAutospacing="1"/>
-        <w:jc w:val="left"/>
-        <w:rPr>
-          <w:rFonts w:ascii="圆体-简" w:eastAsia="圆体-简" w:hAnsi="圆体-简" w:cs="宋体"/>
-          <w:kern w:val="0"/>
-          <w:sz w:val="24"/>
-          <w14:ligatures w14:val="none"/>
-        </w:rPr>
-      </w:pPr>
-      <w:r>
-        <w:rPr>
-          <w:rFonts w:ascii="圆体-简" w:eastAsia="圆体-简" w:hAnsi="圆体-简" w:cs="宋体"/>
-          <w:kern w:val="0"/>
-          <w:sz w:val="24"/>
-          <w14:ligatures w14:val="none"/>
-        </w:rPr>
-        <w:t>2.</w:t>
-      </w:r>
-      <w:r>
-        <w:rPr>
-          <w:rFonts w:ascii="圆体-简" w:eastAsia="圆体-简" w:hAnsi="圆体-简" w:cs="宋体" w:hint="eastAsia"/>
-          <w:kern w:val="0"/>
-          <w:sz w:val="24"/>
-          <w14:ligatures w14:val="none"/>
-        </w:rPr>
-        <w:t xml:space="preserve"> </w:t>
-      </w:r>
-      <w:r>
-        <w:rPr>
-          <w:rFonts w:ascii="圆体-简" w:eastAsia="圆体-简" w:hAnsi="圆体-简" w:cs="宋体" w:hint="eastAsia"/>
-          <w:kern w:val="0"/>
-          <w:sz w:val="24"/>
-          <w14:ligatures w14:val="none"/>
-        </w:rPr>
-        <w:t>仓库地址：</w:t>
-      </w:r>
-      <w:r>
-        <w:rPr>
-          <w:rFonts w:ascii="圆体-简" w:eastAsia="圆体-简" w:hAnsi="圆体-简" w:cs="宋体"/>
-          <w:kern w:val="0"/>
-          <w:sz w:val="24"/>
-          <w14:ligatures w14:val="none"/>
-        </w:rPr>
-        <w:t>https://github.com/CUC-HAINAN1/Black-Dungeon-Draw-A-Card</w:t>
-      </w:r>
-      <w:r>
-        <w:rPr>
-          <w:rFonts w:ascii="圆体-简" w:eastAsia="圆体-简" w:hAnsi="圆体-简" w:cs="宋体"/>
-          <w:kern w:val="0"/>
-          <w:sz w:val="24"/>
-          <w14:ligatures w14:val="none"/>
-        </w:rPr>
-        <w:t xml:space="preserve"> </w:t>
-      </w:r>
-    </w:p>
-    <w:p>
-      <w:pPr>
-        <w:widowControl/>
-        <w:spacing w:before="100" w:beforeAutospacing="1" w:after="100" w:afterAutospacing="1"/>
-        <w:jc w:val="left"/>
-        <w:rPr>
-          <w:rFonts w:ascii="圆体-简" w:eastAsia="圆体-简" w:hAnsi="圆体-简" w:cs="宋体"/>
-          <w:kern w:val="0"/>
-          <w:sz w:val="24"/>
-          <w14:ligatures w14:val="none"/>
-        </w:rPr>
-      </w:pPr>
-      <w:r>
-        <w:rPr>
-          <w:rFonts w:ascii="圆体-简" w:eastAsia="圆体-简" w:hAnsi="圆体-简" w:cs="宋体" w:hint="eastAsia"/>
-          <w:kern w:val="0"/>
-          <w:sz w:val="24"/>
-          <w14:ligatures w14:val="none"/>
-        </w:rPr>
-        <w:t>3.</w:t>
-      </w:r>
-      <w:r>
-        <w:rPr>
-          <w:rFonts w:ascii="圆体-简" w:eastAsia="圆体-简" w:hAnsi="圆体-简" w:cs="宋体" w:hint="eastAsia"/>
-          <w:kern w:val="0"/>
-          <w:sz w:val="24"/>
-          <w14:ligatures w14:val="none"/>
-        </w:rPr>
-        <w:t xml:space="preserve"> </w:t>
-      </w:r>
-      <w:r>
-        <w:rPr>
-          <w:rFonts w:ascii="圆体-简" w:eastAsia="圆体-简" w:hAnsi="圆体-简" w:cs="宋体" w:hint="eastAsia"/>
-          <w:kern w:val="0"/>
-          <w:sz w:val="24"/>
-          <w14:ligatures w14:val="none"/>
-        </w:rPr>
-        <w:t>确保看完大话</w:t>
-      </w:r>
-      <w:r>
-        <w:rPr>
-          <w:rFonts w:ascii="圆体-简" w:eastAsia="圆体-简" w:hAnsi="圆体-简" w:cs="宋体"/>
-          <w:kern w:val="0"/>
-          <w:sz w:val="24"/>
-          <w14:ligatures w14:val="none"/>
-        </w:rPr>
-        <w:t>unity</w:t>
-      </w:r>
-      <w:r>
-        <w:rPr>
-          <w:rFonts w:ascii="圆体-简" w:eastAsia="圆体-简" w:hAnsi="圆体-简" w:cs="宋体" w:hint="eastAsia"/>
-          <w:kern w:val="0"/>
-          <w:sz w:val="24"/>
-          <w14:ligatures w14:val="none"/>
-        </w:rPr>
-        <w:t xml:space="preserve"> </w:t>
-      </w:r>
-      <w:r>
-        <w:rPr>
-          <w:rFonts w:ascii="圆体-简" w:eastAsia="圆体-简" w:hAnsi="圆体-简" w:cs="宋体"/>
-          <w:kern w:val="0"/>
-          <w:sz w:val="24"/>
-          <w14:ligatures w14:val="none"/>
-        </w:rPr>
-        <w:t>git</w:t>
-      </w:r>
-      <w:r>
-        <w:rPr>
-          <w:rFonts w:ascii="圆体-简" w:eastAsia="圆体-简" w:hAnsi="圆体-简" w:cs="宋体" w:hint="eastAsia"/>
-          <w:kern w:val="0"/>
-          <w:sz w:val="24"/>
-          <w14:ligatures w14:val="none"/>
-        </w:rPr>
-        <w:t>版本控制教程，特别是第三章与第四章</w:t>
-      </w:r>
-      <w:r>
-        <w:rPr>
-          <w:rFonts w:ascii="圆体-简" w:eastAsia="圆体-简" w:hAnsi="圆体-简" w:cs="宋体" w:hint="eastAsia"/>
-          <w:kern w:val="0"/>
-          <w:sz w:val="24"/>
-          <w14:ligatures w14:val="none"/>
-        </w:rPr>
-        <w:t>多人协作和u</w:t>
-      </w:r>
-      <w:r>
-        <w:rPr>
-          <w:rFonts w:ascii="圆体-简" w:eastAsia="圆体-简" w:hAnsi="圆体-简" w:cs="宋体"/>
-          <w:kern w:val="0"/>
-          <w:sz w:val="24"/>
-          <w14:ligatures w14:val="none"/>
-        </w:rPr>
-        <w:t>nity</w:t>
-      </w:r>
-      <w:r>
-        <w:rPr>
-          <w:rFonts w:ascii="圆体-简" w:eastAsia="圆体-简" w:hAnsi="圆体-简" w:cs="宋体" w:hint="eastAsia"/>
-          <w:kern w:val="0"/>
-          <w:sz w:val="24"/>
-          <w14:ligatures w14:val="none"/>
-        </w:rPr>
-        <w:t xml:space="preserve"> </w:t>
-      </w:r>
-      <w:r>
-        <w:rPr>
-          <w:rFonts w:ascii="圆体-简" w:eastAsia="圆体-简" w:hAnsi="圆体-简" w:cs="宋体"/>
-          <w:kern w:val="0"/>
-          <w:sz w:val="24"/>
-          <w14:ligatures w14:val="none"/>
-        </w:rPr>
-        <w:t>git</w:t>
-      </w:r>
-      <w:r>
-        <w:rPr>
-          <w:rFonts w:ascii="圆体-简" w:eastAsia="圆体-简" w:hAnsi="圆体-简" w:cs="宋体" w:hint="eastAsia"/>
-          <w:kern w:val="0"/>
-          <w:sz w:val="24"/>
-          <w14:ligatures w14:val="none"/>
-        </w:rPr>
-        <w:t>实践部分。注意</w:t>
-      </w:r>
-      <w:r>
-        <w:rPr>
-          <w:rFonts w:ascii="圆体-简" w:eastAsia="圆体-简" w:hAnsi="圆体-简" w:cs="宋体"/>
-          <w:kern w:val="0"/>
-          <w:sz w:val="24"/>
-          <w14:ligatures w14:val="none"/>
-        </w:rPr>
-        <w:t>git LFS</w:t>
-      </w:r>
-      <w:r>
-        <w:rPr>
-          <w:rFonts w:ascii="圆体-简" w:eastAsia="圆体-简" w:hAnsi="圆体-简" w:cs="宋体" w:hint="eastAsia"/>
-          <w:kern w:val="0"/>
-          <w:sz w:val="24"/>
-          <w14:ligatures w14:val="none"/>
-        </w:rPr>
-        <w:t>的配置和</w:t>
-      </w:r>
-      <w:r>
-        <w:rPr>
-          <w:rFonts w:ascii="圆体-简" w:eastAsia="圆体-简" w:hAnsi="圆体-简" w:cs="宋体"/>
-          <w:kern w:val="0"/>
-          <w:sz w:val="24"/>
-          <w14:ligatures w14:val="none"/>
-        </w:rPr>
-        <w:t>unity</w:t>
-      </w:r>
-      <w:r>
-        <w:rPr>
-          <w:rFonts w:ascii="圆体-简" w:eastAsia="圆体-简" w:hAnsi="圆体-简" w:cs="宋体" w:hint="eastAsia"/>
-          <w:kern w:val="0"/>
-          <w:sz w:val="24"/>
-          <w14:ligatures w14:val="none"/>
-        </w:rPr>
-        <w:t>中版本控制和资产序列化的设置。</w:t>
-      </w:r>
-    </w:p>
-    <w:p>
-      <w:pPr>
-        <w:widowControl/>
-        <w:spacing w:before="100" w:beforeAutospacing="1" w:after="100" w:afterAutospacing="1"/>
-        <w:jc w:val="left"/>
-        <w:rPr>
-          <w:rFonts w:ascii="圆体-简" w:eastAsia="圆体-简" w:hAnsi="圆体-简" w:cs="宋体"/>
-          <w:kern w:val="0"/>
-          <w:sz w:val="24"/>
-          <w14:ligatures w14:val="none"/>
-        </w:rPr>
-      </w:pPr>
-      <w:r>
-        <w:rPr>
-          <w:rFonts w:ascii="圆体-简" w:eastAsia="圆体-简" w:hAnsi="圆体-简" w:cs="宋体"/>
-          <w:kern w:val="0"/>
-          <w:sz w:val="24"/>
-          <w14:ligatures w14:val="none"/>
-        </w:rPr>
-        <w:t>4.</w:t>
-      </w:r>
-      <w:r>
-        <w:rPr>
-          <w:rFonts w:ascii="圆体-简" w:eastAsia="圆体-简" w:hAnsi="圆体-简" w:cs="宋体" w:hint="eastAsia"/>
-          <w:kern w:val="0"/>
-          <w:sz w:val="24"/>
-          <w14:ligatures w14:val="none"/>
-        </w:rPr>
-        <w:t xml:space="preserve"> </w:t>
-      </w:r>
-      <w:r>
-        <w:rPr>
-          <w:rFonts w:ascii="圆体-简" w:eastAsia="圆体-简" w:hAnsi="圆体-简" w:cs="宋体" w:hint="eastAsia"/>
-          <w:kern w:val="0"/>
-          <w:sz w:val="24"/>
-          <w14:ligatures w14:val="none"/>
-        </w:rPr>
-        <w:t>远程库的使用与克隆：</w:t>
-      </w:r>
-      <w:r>
-        <w:rPr>
-          <w:rFonts w:ascii="圆体-简" w:eastAsia="圆体-简" w:hAnsi="圆体-简" w:cs="宋体"/>
-          <w:kern w:val="0"/>
-          <w:sz w:val="24"/>
-          <w14:ligatures w14:val="none"/>
-        </w:rPr>
-        <w:t>.</w:t>
-      </w:r>
-      <w:proofErr w:type="spellStart"/>
-      <w:r>
-        <w:rPr>
-          <w:rFonts w:ascii="圆体-简" w:eastAsia="圆体-简" w:hAnsi="圆体-简" w:cs="宋体"/>
-          <w:kern w:val="0"/>
-          <w:sz w:val="24"/>
-          <w14:ligatures w14:val="none"/>
-        </w:rPr>
-        <w:t>gitignore</w:t>
-      </w:r>
-      <w:proofErr w:type="spellEnd"/>
-      <w:r>
-        <w:rPr>
-          <w:rFonts w:ascii="圆体-简" w:eastAsia="圆体-简" w:hAnsi="圆体-简" w:cs="宋体" w:hint="eastAsia"/>
-          <w:kern w:val="0"/>
-          <w:sz w:val="24"/>
-          <w14:ligatures w14:val="none"/>
-        </w:rPr>
-        <w:t>和</w:t>
-      </w:r>
-      <w:r>
-        <w:rPr>
-          <w:rFonts w:ascii="圆体-简" w:eastAsia="圆体-简" w:hAnsi="圆体-简" w:cs="宋体"/>
-          <w:kern w:val="0"/>
-          <w:sz w:val="24"/>
-          <w14:ligatures w14:val="none"/>
-        </w:rPr>
-        <w:t>.</w:t>
-      </w:r>
-      <w:r>
-        <w:t xml:space="preserve"> </w:t>
-      </w:r>
-      <w:proofErr w:type="spellStart"/>
-      <w:r>
-        <w:rPr>
-          <w:rFonts w:ascii="圆体-简" w:eastAsia="圆体-简" w:hAnsi="圆体-简" w:cs="宋体"/>
-          <w:kern w:val="0"/>
-          <w:sz w:val="24"/>
-          <w14:ligatures w14:val="none"/>
-        </w:rPr>
-        <w:t>gitattributes</w:t>
-      </w:r>
-      <w:proofErr w:type="spellEnd"/>
-      <w:r>
-        <w:rPr>
-          <w:rFonts w:ascii="圆体-简" w:eastAsia="圆体-简" w:hAnsi="圆体-简" w:cs="宋体" w:hint="eastAsia"/>
-          <w:kern w:val="0"/>
-          <w:sz w:val="24"/>
-          <w14:ligatures w14:val="none"/>
-        </w:rPr>
-        <w:t>配置文件都已存在于</w:t>
-      </w:r>
-      <w:r>
-        <w:rPr>
-          <w:rFonts w:ascii="圆体-简" w:eastAsia="圆体-简" w:hAnsi="圆体-简" w:cs="宋体"/>
-          <w:kern w:val="0"/>
-          <w:sz w:val="24"/>
-          <w14:ligatures w14:val="none"/>
-        </w:rPr>
-        <w:t>main</w:t>
-      </w:r>
-      <w:r>
-        <w:rPr>
-          <w:rFonts w:ascii="圆体-简" w:eastAsia="圆体-简" w:hAnsi="圆体-简" w:cs="宋体" w:hint="eastAsia"/>
-          <w:kern w:val="0"/>
-          <w:sz w:val="24"/>
-          <w14:ligatures w14:val="none"/>
-        </w:rPr>
-        <w:t>的根目录。克隆时创建一个新的项目文件夹，然后从远程克隆即可。使用</w:t>
-      </w:r>
-      <w:r>
-        <w:rPr>
-          <w:rFonts w:ascii="圆体-简" w:eastAsia="圆体-简" w:hAnsi="圆体-简" w:cs="宋体"/>
-          <w:kern w:val="0"/>
-          <w:sz w:val="24"/>
-          <w14:ligatures w14:val="none"/>
-        </w:rPr>
-        <w:t>unity</w:t>
-      </w:r>
-      <w:r>
-        <w:rPr>
-          <w:rFonts w:ascii="圆体-简" w:eastAsia="圆体-简" w:hAnsi="圆体-简" w:cs="宋体" w:hint="eastAsia"/>
-          <w:kern w:val="0"/>
-          <w:sz w:val="24"/>
-          <w14:ligatures w14:val="none"/>
-        </w:rPr>
-        <w:t>打开该项目文件夹时，会自动创建</w:t>
-      </w:r>
-      <w:r>
-        <w:rPr>
-          <w:rFonts w:ascii="圆体-简" w:eastAsia="圆体-简" w:hAnsi="圆体-简" w:cs="宋体" w:hint="eastAsia"/>
-          <w:kern w:val="0"/>
-          <w:sz w:val="24"/>
-          <w14:ligatures w14:val="none"/>
-        </w:rPr>
-        <w:t>缓存</w:t>
-      </w:r>
-      <w:r>
-        <w:rPr>
-          <w:rFonts w:ascii="圆体-简" w:eastAsia="圆体-简" w:hAnsi="圆体-简" w:cs="宋体" w:hint="eastAsia"/>
-          <w:kern w:val="0"/>
-          <w:sz w:val="24"/>
-          <w14:ligatures w14:val="none"/>
-        </w:rPr>
-        <w:t>和配置文件，再把代码/美术资源导入该项目即可。</w:t>
-      </w:r>
-    </w:p>
-    <w:p>
-      <w:pPr>
-        <w:widowControl/>
-        <w:spacing w:before="100" w:beforeAutospacing="1" w:after="100" w:afterAutospacing="1"/>
-        <w:jc w:val="left"/>
-        <w:rPr>
-          <w:rFonts w:ascii="圆体-简" w:eastAsia="圆体-简" w:hAnsi="圆体-简" w:cs="宋体"/>
-          <w:kern w:val="0"/>
-          <w:sz w:val="24"/>
-          <w14:ligatures w14:val="none"/>
-        </w:rPr>
-      </w:pPr>
-      <w:r>
-        <w:rPr>
-          <w:rFonts w:ascii="圆体-简" w:eastAsia="圆体-简" w:hAnsi="圆体-简" w:cs="宋体" w:hint="eastAsia"/>
-          <w:kern w:val="0"/>
-          <w:sz w:val="24"/>
-          <w14:ligatures w14:val="none"/>
-        </w:rPr>
-        <w:t>5. 最后检查：</w:t>
-      </w:r>
-    </w:p>
-    <w:p>
-      <w:pPr>
-        <w:widowControl/>
-        <w:spacing w:before="100" w:beforeAutospacing="1" w:after="100" w:afterAutospacing="1"/>
-        <w:jc w:val="left"/>
-        <w:rPr>
-          <w:rFonts w:ascii="圆体-简" w:eastAsia="圆体-简" w:hAnsi="圆体-简" w:cs="宋体"/>
-          <w:kern w:val="0"/>
-          <w:sz w:val="24"/>
-          <w14:ligatures w14:val="none"/>
-        </w:rPr>
-      </w:pPr>
-      <w:r>
-        <w:rPr>
-          <w:rFonts w:ascii="圆体-简" w:eastAsia="圆体-简" w:hAnsi="圆体-简" w:cs="宋体"/>
-          <w:kern w:val="0"/>
-          <w:sz w:val="24"/>
-          <w14:ligatures w14:val="none"/>
-        </w:rPr>
-        <w:t>- Version Control Mode: Visible Meta Files</w:t>
-      </w:r>
-    </w:p>
-    <w:p>
-      <w:pPr>
-        <w:widowControl/>
-        <w:spacing w:before="100" w:beforeAutospacing="1" w:after="100" w:afterAutospacing="1"/>
-        <w:jc w:val="left"/>
-        <w:rPr>
-          <w:rFonts w:ascii="圆体-简" w:eastAsia="圆体-简" w:hAnsi="圆体-简" w:cs="宋体"/>
-          <w:kern w:val="0"/>
-          <w:sz w:val="24"/>
-          <w14:ligatures w14:val="none"/>
-        </w:rPr>
-      </w:pPr>
-      <w:r>
-        <w:rPr>
-          <w:rFonts w:ascii="圆体-简" w:eastAsia="圆体-简" w:hAnsi="圆体-简" w:cs="宋体"/>
-          <w:kern w:val="0"/>
-          <w:sz w:val="24"/>
-          <w14:ligatures w14:val="none"/>
-        </w:rPr>
-        <w:t>- Asset Serialization: Force Text</w:t>
-      </w:r>
-    </w:p>
-    <w:p>
-      <w:pPr>
-        <w:widowControl/>
-        <w:spacing w:before="100" w:beforeAutospacing="1" w:after="100" w:afterAutospacing="1"/>
-        <w:jc w:val="left"/>
-        <w:rPr>
-          <w:rFonts w:ascii="圆体-简" w:eastAsia="圆体-简" w:hAnsi="圆体-简" w:cs="宋体"/>
-          <w:kern w:val="0"/>
-          <w:sz w:val="24"/>
-          <w14:ligatures w14:val="none"/>
-        </w:rPr>
-      </w:pPr>
-      <w:r>
-        <w:rPr>
-          <w:rFonts w:ascii="圆体-简" w:eastAsia="圆体-简" w:hAnsi="圆体-简" w:cs="宋体" w:hint="eastAsia"/>
-          <w:kern w:val="0"/>
-          <w:sz w:val="24"/>
-          <w14:ligatures w14:val="none"/>
-        </w:rPr>
-        <w:t>6.注意：</w:t>
-      </w:r>
-    </w:p>
-    <w:p>
-      <w:pPr>
-        <w:widowControl/>
-        <w:spacing w:before="100" w:beforeAutospacing="1" w:after="100" w:afterAutospacing="1"/>
-        <w:jc w:val="left"/>
-        <w:rPr>
-          <w:rFonts w:ascii="圆体-简" w:eastAsia="圆体-简" w:hAnsi="圆体-简" w:cs="宋体"/>
-          <w:kern w:val="0"/>
-          <w:sz w:val="24"/>
-          <w14:ligatures w14:val="none"/>
-        </w:rPr>
-      </w:pPr>
-      <w:r>
-        <w:rPr>
-          <w:rFonts w:ascii="圆体-简" w:eastAsia="圆体-简" w:hAnsi="圆体-简" w:cs="宋体" w:hint="eastAsia"/>
-          <w:kern w:val="0"/>
-          <w:sz w:val="24"/>
-          <w14:ligatures w14:val="none"/>
-        </w:rPr>
         <w:t>-所有提交都需提交至</w:t>
       </w:r>
       <w:r>
@@ -4045,7 +4109,6 @@
           <w:sz w:val="24"/>
           <w14:ligatures w14:val="none"/>
         </w:rPr>
-        <w:lastRenderedPageBreak/>
         <w:t>-美术资源通过g</w:t>
       </w:r>
       <w:r>

</xml_diff>

<commit_message>
Game Design Doc Update
</commit_message>
<xml_diff>
--- a/C# Game Designv0.3.docx
+++ b/C# Game Designv0.3.docx
@@ -1465,16 +1465,16 @@
           <w:sz w:val="24"/>
           <w14:ligatures w14:val="none"/>
         </w:rPr>
-        <w:t>增加玩家30</w:t>
-      </w:r>
-      <w:r>
-        <w:rPr>
-          <w:rFonts w:ascii="圆体-简" w:eastAsia="圆体-简" w:hAnsi="圆体-简" w:cs="宋体"/>
-          <w:kern w:val="0"/>
-          <w:sz w:val="24"/>
-          <w14:ligatures w14:val="none"/>
-        </w:rPr>
-        <w:t>%</w:t>
+        <w:t>增加玩家</w:t>
+      </w:r>
+      <w:r>
+        <w:rPr>
+          <w:rFonts w:ascii="圆体-简" w:eastAsia="圆体-简" w:hAnsi="圆体-简" w:cs="宋体" w:hint="eastAsia"/>
+          <w:kern w:val="0"/>
+          <w:sz w:val="24"/>
+          <w14:ligatures w14:val="none"/>
+        </w:rPr>
+        <w:t>10点</w:t>
       </w:r>
       <w:r>
         <w:rPr>
@@ -2533,7 +2533,7 @@
           <w:sz w:val="24"/>
         </w:rPr>
         <w:pict w14:anchorId="06CD43E0">
-          <v:rect id="_x0000_i1025" alt="" style="width:109.65pt;height:.05pt;mso-width-percent:0;mso-height-percent:0;mso-width-percent:0;mso-height-percent:0" o:hrpct="264" o:hralign="center" o:hrstd="t" o:hr="t" fillcolor="#a0a0a0" stroked="f"/>
+          <v:rect id="_x0000_i1025" alt="" style="width:90.55pt;height:.05pt;mso-width-percent:0;mso-height-percent:0;mso-width-percent:0;mso-height-percent:0" o:hrpct="218" o:hralign="center" o:hrstd="t" o:hr="t" fillcolor="#a0a0a0" stroked="f"/>
         </w:pict>
       </w:r>
     </w:p>

</xml_diff>